<commit_message>
Barname Tekrar got finished .
</commit_message>
<xml_diff>
--- a/Barname Tekrar/برنامه تکرار.docx
+++ b/Barname Tekrar/برنامه تکرار.docx
@@ -382,10 +382,11 @@
           </w:tcPr>
           <w:p>
             <w:pPr>
-              <w:rPr>
-                <w:rtl/>
-              </w:rPr>
-            </w:pPr>
+              <w:jc w:val="center"/>
+            </w:pPr>
+            <w:r>
+              <w:t>1</w:t>
+            </w:r>
           </w:p>
         </w:tc>
         <w:tc>
@@ -465,10 +466,11 @@
           </w:tcPr>
           <w:p>
             <w:pPr>
-              <w:rPr>
-                <w:rtl/>
-              </w:rPr>
-            </w:pPr>
+              <w:jc w:val="center"/>
+            </w:pPr>
+            <w:r>
+              <w:t>2</w:t>
+            </w:r>
           </w:p>
         </w:tc>
         <w:tc>
@@ -551,10 +553,11 @@
           </w:tcPr>
           <w:p>
             <w:pPr>
-              <w:rPr>
-                <w:rtl/>
-              </w:rPr>
-            </w:pPr>
+              <w:jc w:val="center"/>
+            </w:pPr>
+            <w:r>
+              <w:t>1</w:t>
+            </w:r>
           </w:p>
         </w:tc>
         <w:tc>
@@ -637,10 +640,11 @@
           </w:tcPr>
           <w:p>
             <w:pPr>
-              <w:rPr>
-                <w:rtl/>
-              </w:rPr>
-            </w:pPr>
+              <w:jc w:val="center"/>
+            </w:pPr>
+            <w:r>
+              <w:t>1</w:t>
+            </w:r>
           </w:p>
         </w:tc>
         <w:tc>
@@ -723,10 +727,11 @@
           </w:tcPr>
           <w:p>
             <w:pPr>
-              <w:rPr>
-                <w:rtl/>
-              </w:rPr>
-            </w:pPr>
+              <w:jc w:val="center"/>
+            </w:pPr>
+            <w:r>
+              <w:t>1</w:t>
+            </w:r>
           </w:p>
         </w:tc>
         <w:tc>
@@ -809,10 +814,11 @@
           </w:tcPr>
           <w:p>
             <w:pPr>
-              <w:rPr>
-                <w:rtl/>
-              </w:rPr>
-            </w:pPr>
+              <w:jc w:val="center"/>
+            </w:pPr>
+            <w:r>
+              <w:t>2</w:t>
+            </w:r>
           </w:p>
         </w:tc>
         <w:tc>
@@ -895,10 +901,11 @@
           </w:tcPr>
           <w:p>
             <w:pPr>
-              <w:rPr>
-                <w:rtl/>
-              </w:rPr>
-            </w:pPr>
+              <w:jc w:val="center"/>
+            </w:pPr>
+            <w:r>
+              <w:t>1</w:t>
+            </w:r>
           </w:p>
         </w:tc>
         <w:tc>
@@ -981,10 +988,11 @@
           </w:tcPr>
           <w:p>
             <w:pPr>
-              <w:rPr>
-                <w:rtl/>
-              </w:rPr>
-            </w:pPr>
+              <w:jc w:val="center"/>
+            </w:pPr>
+            <w:r>
+              <w:t>1</w:t>
+            </w:r>
           </w:p>
         </w:tc>
         <w:tc>
@@ -1067,10 +1075,11 @@
           </w:tcPr>
           <w:p>
             <w:pPr>
-              <w:rPr>
-                <w:rtl/>
-              </w:rPr>
-            </w:pPr>
+              <w:jc w:val="center"/>
+            </w:pPr>
+            <w:r>
+              <w:t>1</w:t>
+            </w:r>
           </w:p>
         </w:tc>
         <w:tc>
@@ -1153,10 +1162,11 @@
           </w:tcPr>
           <w:p>
             <w:pPr>
-              <w:rPr>
-                <w:rtl/>
-              </w:rPr>
-            </w:pPr>
+              <w:jc w:val="center"/>
+            </w:pPr>
+            <w:r>
+              <w:t>1</w:t>
+            </w:r>
           </w:p>
         </w:tc>
         <w:tc>
@@ -1239,10 +1249,11 @@
           </w:tcPr>
           <w:p>
             <w:pPr>
-              <w:rPr>
-                <w:rtl/>
-              </w:rPr>
-            </w:pPr>
+              <w:jc w:val="center"/>
+            </w:pPr>
+            <w:r>
+              <w:t>2</w:t>
+            </w:r>
           </w:p>
         </w:tc>
         <w:tc>
@@ -1325,10 +1336,11 @@
           </w:tcPr>
           <w:p>
             <w:pPr>
-              <w:rPr>
-                <w:rtl/>
-              </w:rPr>
-            </w:pPr>
+              <w:jc w:val="center"/>
+            </w:pPr>
+            <w:r>
+              <w:t>1</w:t>
+            </w:r>
           </w:p>
         </w:tc>
         <w:tc>
@@ -1411,10 +1423,11 @@
           </w:tcPr>
           <w:p>
             <w:pPr>
-              <w:rPr>
-                <w:rtl/>
-              </w:rPr>
-            </w:pPr>
+              <w:jc w:val="center"/>
+            </w:pPr>
+            <w:r>
+              <w:t>1</w:t>
+            </w:r>
           </w:p>
         </w:tc>
         <w:tc>
@@ -1497,10 +1510,11 @@
           </w:tcPr>
           <w:p>
             <w:pPr>
-              <w:rPr>
-                <w:rtl/>
-              </w:rPr>
-            </w:pPr>
+              <w:jc w:val="center"/>
+            </w:pPr>
+            <w:r>
+              <w:t>2</w:t>
+            </w:r>
           </w:p>
         </w:tc>
         <w:tc>
@@ -1583,10 +1597,11 @@
           </w:tcPr>
           <w:p>
             <w:pPr>
-              <w:rPr>
-                <w:rtl/>
-              </w:rPr>
-            </w:pPr>
+              <w:jc w:val="center"/>
+            </w:pPr>
+            <w:r>
+              <w:t>1</w:t>
+            </w:r>
           </w:p>
         </w:tc>
         <w:tc>
@@ -1670,10 +1685,11 @@
           </w:tcPr>
           <w:p>
             <w:pPr>
-              <w:rPr>
-                <w:rtl/>
-              </w:rPr>
-            </w:pPr>
+              <w:jc w:val="center"/>
+            </w:pPr>
+            <w:r>
+              <w:t>2</w:t>
+            </w:r>
           </w:p>
         </w:tc>
         <w:tc>
@@ -1756,10 +1772,11 @@
           </w:tcPr>
           <w:p>
             <w:pPr>
-              <w:rPr>
-                <w:rtl/>
-              </w:rPr>
-            </w:pPr>
+              <w:jc w:val="center"/>
+            </w:pPr>
+            <w:r>
+              <w:t>2</w:t>
+            </w:r>
           </w:p>
         </w:tc>
         <w:tc>
@@ -1842,10 +1859,11 @@
           </w:tcPr>
           <w:p>
             <w:pPr>
-              <w:rPr>
-                <w:rtl/>
-              </w:rPr>
-            </w:pPr>
+              <w:jc w:val="center"/>
+            </w:pPr>
+            <w:r>
+              <w:t>3</w:t>
+            </w:r>
           </w:p>
         </w:tc>
         <w:tc>
@@ -1928,10 +1946,11 @@
           </w:tcPr>
           <w:p>
             <w:pPr>
-              <w:rPr>
-                <w:rtl/>
-              </w:rPr>
-            </w:pPr>
+              <w:jc w:val="center"/>
+            </w:pPr>
+            <w:r>
+              <w:t>1</w:t>
+            </w:r>
           </w:p>
         </w:tc>
         <w:tc>
@@ -2014,10 +2033,11 @@
           </w:tcPr>
           <w:p>
             <w:pPr>
-              <w:rPr>
-                <w:rtl/>
-              </w:rPr>
-            </w:pPr>
+              <w:jc w:val="center"/>
+            </w:pPr>
+            <w:r>
+              <w:t>2</w:t>
+            </w:r>
           </w:p>
         </w:tc>
         <w:tc>
@@ -2100,10 +2120,11 @@
           </w:tcPr>
           <w:p>
             <w:pPr>
-              <w:rPr>
-                <w:rtl/>
-              </w:rPr>
-            </w:pPr>
+              <w:jc w:val="center"/>
+            </w:pPr>
+            <w:r>
+              <w:t>1</w:t>
+            </w:r>
           </w:p>
         </w:tc>
         <w:tc>
@@ -2186,10 +2207,11 @@
           </w:tcPr>
           <w:p>
             <w:pPr>
-              <w:rPr>
-                <w:rtl/>
-              </w:rPr>
-            </w:pPr>
+              <w:jc w:val="center"/>
+            </w:pPr>
+            <w:r>
+              <w:t>1</w:t>
+            </w:r>
           </w:p>
         </w:tc>
         <w:tc>
@@ -2276,10 +2298,10 @@
           <w:p>
             <w:pPr>
               <w:jc w:val="center"/>
-              <w:rPr>
-                <w:rtl/>
-              </w:rPr>
-            </w:pPr>
+            </w:pPr>
+            <w:r>
+              <w:t>2</w:t>
+            </w:r>
           </w:p>
         </w:tc>
         <w:tc>
@@ -2366,10 +2388,10 @@
           <w:p>
             <w:pPr>
               <w:jc w:val="center"/>
-              <w:rPr>
-                <w:rtl/>
-              </w:rPr>
-            </w:pPr>
+            </w:pPr>
+            <w:r>
+              <w:t>2</w:t>
+            </w:r>
           </w:p>
         </w:tc>
         <w:tc>
@@ -2456,10 +2478,10 @@
           <w:p>
             <w:pPr>
               <w:jc w:val="center"/>
-              <w:rPr>
-                <w:rtl/>
-              </w:rPr>
-            </w:pPr>
+            </w:pPr>
+            <w:r>
+              <w:t>1</w:t>
+            </w:r>
           </w:p>
         </w:tc>
         <w:tc>
@@ -2546,10 +2568,10 @@
           <w:p>
             <w:pPr>
               <w:jc w:val="center"/>
-              <w:rPr>
-                <w:rtl/>
-              </w:rPr>
-            </w:pPr>
+            </w:pPr>
+            <w:r>
+              <w:t>1</w:t>
+            </w:r>
           </w:p>
         </w:tc>
         <w:tc>
@@ -2636,10 +2658,10 @@
           <w:p>
             <w:pPr>
               <w:jc w:val="center"/>
-              <w:rPr>
-                <w:rtl/>
-              </w:rPr>
-            </w:pPr>
+            </w:pPr>
+            <w:r>
+              <w:t>1</w:t>
+            </w:r>
           </w:p>
         </w:tc>
         <w:tc>
@@ -2726,10 +2748,10 @@
           <w:p>
             <w:pPr>
               <w:jc w:val="center"/>
-              <w:rPr>
-                <w:rtl/>
-              </w:rPr>
-            </w:pPr>
+            </w:pPr>
+            <w:r>
+              <w:t>2</w:t>
+            </w:r>
           </w:p>
         </w:tc>
         <w:tc>
@@ -2816,10 +2838,10 @@
           <w:p>
             <w:pPr>
               <w:jc w:val="center"/>
-              <w:rPr>
-                <w:rtl/>
-              </w:rPr>
-            </w:pPr>
+            </w:pPr>
+            <w:r>
+              <w:t>3</w:t>
+            </w:r>
           </w:p>
         </w:tc>
         <w:tc>
@@ -2906,10 +2928,10 @@
           <w:p>
             <w:pPr>
               <w:jc w:val="center"/>
-              <w:rPr>
-                <w:rtl/>
-              </w:rPr>
-            </w:pPr>
+            </w:pPr>
+            <w:r>
+              <w:t>2</w:t>
+            </w:r>
           </w:p>
         </w:tc>
         <w:tc>
@@ -2996,10 +3018,10 @@
           <w:p>
             <w:pPr>
               <w:jc w:val="center"/>
-              <w:rPr>
-                <w:rtl/>
-              </w:rPr>
-            </w:pPr>
+            </w:pPr>
+            <w:r>
+              <w:t>3</w:t>
+            </w:r>
           </w:p>
         </w:tc>
         <w:tc>
@@ -3086,10 +3108,10 @@
           <w:p>
             <w:pPr>
               <w:jc w:val="center"/>
-              <w:rPr>
-                <w:rtl/>
-              </w:rPr>
-            </w:pPr>
+            </w:pPr>
+            <w:r>
+              <w:t>1</w:t>
+            </w:r>
           </w:p>
         </w:tc>
         <w:tc>
@@ -3176,10 +3198,10 @@
           <w:p>
             <w:pPr>
               <w:jc w:val="center"/>
-              <w:rPr>
-                <w:rtl/>
-              </w:rPr>
-            </w:pPr>
+            </w:pPr>
+            <w:r>
+              <w:t>1</w:t>
+            </w:r>
           </w:p>
         </w:tc>
         <w:tc>
@@ -3266,10 +3288,10 @@
           <w:p>
             <w:pPr>
               <w:jc w:val="center"/>
-              <w:rPr>
-                <w:rtl/>
-              </w:rPr>
-            </w:pPr>
+            </w:pPr>
+            <w:r>
+              <w:t>1</w:t>
+            </w:r>
           </w:p>
         </w:tc>
         <w:tc>
@@ -3356,10 +3378,10 @@
           <w:p>
             <w:pPr>
               <w:jc w:val="center"/>
-              <w:rPr>
-                <w:rtl/>
-              </w:rPr>
-            </w:pPr>
+            </w:pPr>
+            <w:r>
+              <w:t>1</w:t>
+            </w:r>
           </w:p>
         </w:tc>
         <w:tc>
@@ -3446,10 +3468,10 @@
           <w:p>
             <w:pPr>
               <w:jc w:val="center"/>
-              <w:rPr>
-                <w:rtl/>
-              </w:rPr>
-            </w:pPr>
+            </w:pPr>
+            <w:r>
+              <w:t>1</w:t>
+            </w:r>
           </w:p>
         </w:tc>
         <w:tc>
@@ -3536,10 +3558,10 @@
           <w:p>
             <w:pPr>
               <w:jc w:val="center"/>
-              <w:rPr>
-                <w:rtl/>
-              </w:rPr>
-            </w:pPr>
+            </w:pPr>
+            <w:r>
+              <w:t>1</w:t>
+            </w:r>
           </w:p>
         </w:tc>
         <w:tc>
@@ -3626,10 +3648,10 @@
           <w:p>
             <w:pPr>
               <w:jc w:val="center"/>
-              <w:rPr>
-                <w:rtl/>
-              </w:rPr>
-            </w:pPr>
+            </w:pPr>
+            <w:r>
+              <w:t>2</w:t>
+            </w:r>
           </w:p>
         </w:tc>
         <w:tc>
@@ -3716,10 +3738,10 @@
           <w:p>
             <w:pPr>
               <w:jc w:val="center"/>
-              <w:rPr>
-                <w:rtl/>
-              </w:rPr>
-            </w:pPr>
+            </w:pPr>
+            <w:r>
+              <w:t>1</w:t>
+            </w:r>
           </w:p>
         </w:tc>
         <w:tc>
@@ -3806,10 +3828,10 @@
           <w:p>
             <w:pPr>
               <w:jc w:val="center"/>
-              <w:rPr>
-                <w:rtl/>
-              </w:rPr>
-            </w:pPr>
+            </w:pPr>
+            <w:r>
+              <w:t>1</w:t>
+            </w:r>
           </w:p>
         </w:tc>
         <w:tc>
@@ -3896,10 +3918,10 @@
           <w:p>
             <w:pPr>
               <w:jc w:val="center"/>
-              <w:rPr>
-                <w:rtl/>
-              </w:rPr>
-            </w:pPr>
+            </w:pPr>
+            <w:r>
+              <w:t>2</w:t>
+            </w:r>
           </w:p>
         </w:tc>
         <w:tc>
@@ -3986,10 +4008,10 @@
           <w:p>
             <w:pPr>
               <w:jc w:val="center"/>
-              <w:rPr>
-                <w:rtl/>
-              </w:rPr>
-            </w:pPr>
+            </w:pPr>
+            <w:r>
+              <w:t>1</w:t>
+            </w:r>
           </w:p>
         </w:tc>
         <w:tc>
@@ -4076,10 +4098,10 @@
           <w:p>
             <w:pPr>
               <w:jc w:val="center"/>
-              <w:rPr>
-                <w:rtl/>
-              </w:rPr>
-            </w:pPr>
+            </w:pPr>
+            <w:r>
+              <w:t>2</w:t>
+            </w:r>
           </w:p>
         </w:tc>
         <w:tc>
@@ -4166,10 +4188,10 @@
           <w:p>
             <w:pPr>
               <w:jc w:val="center"/>
-              <w:rPr>
-                <w:rtl/>
-              </w:rPr>
-            </w:pPr>
+            </w:pPr>
+            <w:r>
+              <w:t>3</w:t>
+            </w:r>
           </w:p>
         </w:tc>
         <w:tc>
@@ -4256,10 +4278,10 @@
           <w:p>
             <w:pPr>
               <w:jc w:val="center"/>
-              <w:rPr>
-                <w:rtl/>
-              </w:rPr>
-            </w:pPr>
+            </w:pPr>
+            <w:r>
+              <w:t>1</w:t>
+            </w:r>
           </w:p>
         </w:tc>
         <w:tc>
@@ -4346,10 +4368,10 @@
           <w:p>
             <w:pPr>
               <w:jc w:val="center"/>
-              <w:rPr>
-                <w:rtl/>
-              </w:rPr>
-            </w:pPr>
+            </w:pPr>
+            <w:r>
+              <w:t>1</w:t>
+            </w:r>
           </w:p>
         </w:tc>
         <w:tc>
@@ -4373,22 +4395,12 @@
     <w:p>
       <w:pPr>
         <w:rPr>
-          <w:rFonts w:cs="B Nazanin" w:hint="cs"/>
+          <w:rFonts w:cs="B Nazanin"/>
           <w:sz w:val="28"/>
           <w:szCs w:val="28"/>
           <w:rtl/>
         </w:rPr>
       </w:pPr>
-      <w:r>
-        <w:rPr>
-          <w:rFonts w:cs="B Nazanin" w:hint="cs"/>
-          <w:sz w:val="28"/>
-          <w:szCs w:val="28"/>
-          <w:rtl/>
-        </w:rPr>
-        <w:lastRenderedPageBreak/>
-        <w:t xml:space="preserve">در سه هفته اول امکانات مربوط به ورود و ثبت نام و احراز هویت شخص نجام میشود . در هفته دوم امکانات نوبت دهی ، چاپ و  دریافت ابلاغیه ها اضافه میشود و در سه هفته سوم امکان </w:t>
-      </w:r>
     </w:p>
     <w:sectPr>
       <w:pgSz w:w="11906" w:h="16838"/>

</xml_diff>

<commit_message>
Barname Tekrar got edited
</commit_message>
<xml_diff>
--- a/Barname Tekrar/برنامه تکرار.docx
+++ b/Barname Tekrar/برنامه تکرار.docx
@@ -1165,7 +1165,7 @@
               <w:jc w:val="center"/>
             </w:pPr>
             <w:r>
-              <w:t>1</w:t>
+              <w:t>2</w:t>
             </w:r>
           </w:p>
         </w:tc>
@@ -1217,10 +1217,18 @@
           </w:tcPr>
           <w:p>
             <w:pPr>
-              <w:rPr>
-                <w:rtl/>
-              </w:rPr>
-            </w:pPr>
+              <w:jc w:val="center"/>
+              <w:rPr>
+                <w:rtl/>
+              </w:rPr>
+            </w:pPr>
+            <w:r>
+              <w:rPr>
+                <w:rFonts w:hint="cs"/>
+                <w:rtl/>
+              </w:rPr>
+              <w:t>*</w:t>
+            </w:r>
           </w:p>
         </w:tc>
         <w:tc>
@@ -1234,13 +1242,6 @@
                 <w:rtl/>
               </w:rPr>
             </w:pPr>
-            <w:r>
-              <w:rPr>
-                <w:rFonts w:hint="cs"/>
-                <w:rtl/>
-              </w:rPr>
-              <w:t>*</w:t>
-            </w:r>
           </w:p>
         </w:tc>
         <w:tc>
@@ -1252,7 +1253,7 @@
               <w:jc w:val="center"/>
             </w:pPr>
             <w:r>
-              <w:t>2</w:t>
+              <w:t>1</w:t>
             </w:r>
           </w:p>
         </w:tc>
@@ -1466,10 +1467,18 @@
           </w:tcPr>
           <w:p>
             <w:pPr>
-              <w:rPr>
-                <w:rtl/>
-              </w:rPr>
-            </w:pPr>
+              <w:jc w:val="center"/>
+              <w:rPr>
+                <w:rtl/>
+              </w:rPr>
+            </w:pPr>
+            <w:r>
+              <w:rPr>
+                <w:rFonts w:hint="cs"/>
+                <w:rtl/>
+              </w:rPr>
+              <w:t>*</w:t>
+            </w:r>
           </w:p>
         </w:tc>
         <w:tc>
@@ -1480,16 +1489,10 @@
             <w:pPr>
               <w:jc w:val="center"/>
               <w:rPr>
-                <w:rtl/>
-              </w:rPr>
-            </w:pPr>
-            <w:r>
-              <w:rPr>
-                <w:rFonts w:hint="cs"/>
-                <w:rtl/>
-              </w:rPr>
-              <w:t>*</w:t>
-            </w:r>
+                <w:rFonts w:hint="cs"/>
+                <w:rtl/>
+              </w:rPr>
+            </w:pPr>
           </w:p>
         </w:tc>
         <w:tc>
@@ -1513,7 +1516,7 @@
               <w:jc w:val="center"/>
             </w:pPr>
             <w:r>
-              <w:t>2</w:t>
+              <w:t>1</w:t>
             </w:r>
           </w:p>
         </w:tc>
@@ -1728,10 +1731,18 @@
           </w:tcPr>
           <w:p>
             <w:pPr>
-              <w:rPr>
-                <w:rtl/>
-              </w:rPr>
-            </w:pPr>
+              <w:jc w:val="center"/>
+              <w:rPr>
+                <w:rtl/>
+              </w:rPr>
+            </w:pPr>
+            <w:r>
+              <w:rPr>
+                <w:rFonts w:hint="cs"/>
+                <w:rtl/>
+              </w:rPr>
+              <w:t>*</w:t>
+            </w:r>
           </w:p>
         </w:tc>
         <w:tc>
@@ -1745,13 +1756,6 @@
                 <w:rtl/>
               </w:rPr>
             </w:pPr>
-            <w:r>
-              <w:rPr>
-                <w:rFonts w:hint="cs"/>
-                <w:rtl/>
-              </w:rPr>
-              <w:t>*</w:t>
-            </w:r>
           </w:p>
         </w:tc>
         <w:tc>
@@ -1949,7 +1953,7 @@
               <w:jc w:val="center"/>
             </w:pPr>
             <w:r>
-              <w:t>1</w:t>
+              <w:t>2</w:t>
             </w:r>
           </w:p>
         </w:tc>
@@ -2210,7 +2214,7 @@
               <w:jc w:val="center"/>
             </w:pPr>
             <w:r>
-              <w:t>1</w:t>
+              <w:t>2</w:t>
             </w:r>
           </w:p>
         </w:tc>
@@ -2346,6 +2350,13 @@
                 <w:rtl/>
               </w:rPr>
             </w:pPr>
+            <w:r>
+              <w:rPr>
+                <w:rFonts w:hint="cs"/>
+                <w:rtl/>
+              </w:rPr>
+              <w:t>*</w:t>
+            </w:r>
           </w:p>
         </w:tc>
         <w:tc>
@@ -2356,16 +2367,10 @@
             <w:pPr>
               <w:jc w:val="center"/>
               <w:rPr>
-                <w:rtl/>
-              </w:rPr>
-            </w:pPr>
-            <w:r>
-              <w:rPr>
-                <w:rFonts w:hint="cs"/>
-                <w:rtl/>
-              </w:rPr>
-              <w:t>*</w:t>
-            </w:r>
+                <w:rFonts w:hint="cs"/>
+                <w:rtl/>
+              </w:rPr>
+            </w:pPr>
           </w:p>
         </w:tc>
         <w:tc>
@@ -2390,7 +2395,7 @@
               <w:jc w:val="center"/>
             </w:pPr>
             <w:r>
-              <w:t>2</w:t>
+              <w:t>1</w:t>
             </w:r>
           </w:p>
         </w:tc>
@@ -2660,7 +2665,7 @@
               <w:jc w:val="center"/>
             </w:pPr>
             <w:r>
-              <w:t>1</w:t>
+              <w:t>2</w:t>
             </w:r>
           </w:p>
         </w:tc>
@@ -2796,6 +2801,13 @@
                 <w:rtl/>
               </w:rPr>
             </w:pPr>
+            <w:r>
+              <w:rPr>
+                <w:rFonts w:hint="cs"/>
+                <w:rtl/>
+              </w:rPr>
+              <w:t>*</w:t>
+            </w:r>
           </w:p>
         </w:tc>
         <w:tc>
@@ -2809,13 +2821,6 @@
                 <w:rtl/>
               </w:rPr>
             </w:pPr>
-            <w:r>
-              <w:rPr>
-                <w:rFonts w:hint="cs"/>
-                <w:rtl/>
-              </w:rPr>
-              <w:t>*</w:t>
-            </w:r>
           </w:p>
         </w:tc>
         <w:tc>
@@ -3066,6 +3071,13 @@
                 <w:rtl/>
               </w:rPr>
             </w:pPr>
+            <w:r>
+              <w:rPr>
+                <w:rFonts w:hint="cs"/>
+                <w:rtl/>
+              </w:rPr>
+              <w:t>*</w:t>
+            </w:r>
           </w:p>
         </w:tc>
         <w:tc>
@@ -3079,13 +3091,6 @@
                 <w:rtl/>
               </w:rPr>
             </w:pPr>
-            <w:r>
-              <w:rPr>
-                <w:rFonts w:hint="cs"/>
-                <w:rtl/>
-              </w:rPr>
-              <w:t>*</w:t>
-            </w:r>
           </w:p>
         </w:tc>
         <w:tc>
@@ -3156,6 +3161,13 @@
                 <w:rtl/>
               </w:rPr>
             </w:pPr>
+            <w:r>
+              <w:rPr>
+                <w:rFonts w:hint="cs"/>
+                <w:rtl/>
+              </w:rPr>
+              <w:t>*</w:t>
+            </w:r>
           </w:p>
         </w:tc>
         <w:tc>
@@ -3169,13 +3181,6 @@
                 <w:rtl/>
               </w:rPr>
             </w:pPr>
-            <w:r>
-              <w:rPr>
-                <w:rFonts w:hint="cs"/>
-                <w:rtl/>
-              </w:rPr>
-              <w:t>*</w:t>
-            </w:r>
           </w:p>
         </w:tc>
         <w:tc>
@@ -3233,6 +3238,13 @@
                 <w:rtl/>
               </w:rPr>
             </w:pPr>
+            <w:r>
+              <w:rPr>
+                <w:rFonts w:hint="cs"/>
+                <w:rtl/>
+              </w:rPr>
+              <w:t>*</w:t>
+            </w:r>
           </w:p>
         </w:tc>
         <w:tc>
@@ -3246,13 +3258,6 @@
                 <w:rtl/>
               </w:rPr>
             </w:pPr>
-            <w:r>
-              <w:rPr>
-                <w:rFonts w:hint="cs"/>
-                <w:rtl/>
-              </w:rPr>
-              <w:t>*</w:t>
-            </w:r>
           </w:p>
         </w:tc>
         <w:tc>
@@ -3650,7 +3655,7 @@
               <w:jc w:val="center"/>
             </w:pPr>
             <w:r>
-              <w:t>2</w:t>
+              <w:t>1</w:t>
             </w:r>
           </w:p>
         </w:tc>
@@ -3830,7 +3835,7 @@
               <w:jc w:val="center"/>
             </w:pPr>
             <w:r>
-              <w:t>1</w:t>
+              <w:t>2</w:t>
             </w:r>
           </w:p>
         </w:tc>
@@ -3920,7 +3925,7 @@
               <w:jc w:val="center"/>
             </w:pPr>
             <w:r>
-              <w:t>2</w:t>
+              <w:t>1</w:t>
             </w:r>
           </w:p>
         </w:tc>
@@ -4010,7 +4015,7 @@
               <w:jc w:val="center"/>
             </w:pPr>
             <w:r>
-              <w:t>1</w:t>
+              <w:t>2</w:t>
             </w:r>
           </w:p>
         </w:tc>
@@ -4100,7 +4105,7 @@
               <w:jc w:val="center"/>
             </w:pPr>
             <w:r>
-              <w:t>2</w:t>
+              <w:t>3</w:t>
             </w:r>
           </w:p>
         </w:tc>
@@ -4190,7 +4195,7 @@
               <w:jc w:val="center"/>
             </w:pPr>
             <w:r>
-              <w:t>3</w:t>
+              <w:t>2</w:t>
             </w:r>
           </w:p>
         </w:tc>
@@ -4297,96 +4302,6 @@
             </w:pPr>
             <w:r>
               <w:t>R45</w:t>
-            </w:r>
-          </w:p>
-        </w:tc>
-      </w:tr>
-      <w:tr>
-        <w:tc>
-          <w:tcPr>
-            <w:tcW w:w="1874" w:type="dxa"/>
-          </w:tcPr>
-          <w:p>
-            <w:pPr>
-              <w:jc w:val="center"/>
-              <w:rPr>
-                <w:rtl/>
-              </w:rPr>
-            </w:pPr>
-            <w:r>
-              <w:rPr>
-                <w:rFonts w:hint="cs"/>
-                <w:rtl/>
-              </w:rPr>
-              <w:t>*</w:t>
-            </w:r>
-          </w:p>
-        </w:tc>
-        <w:tc>
-          <w:tcPr>
-            <w:tcW w:w="1842" w:type="dxa"/>
-          </w:tcPr>
-          <w:p>
-            <w:pPr>
-              <w:jc w:val="center"/>
-              <w:rPr>
-                <w:rtl/>
-              </w:rPr>
-            </w:pPr>
-          </w:p>
-        </w:tc>
-        <w:tc>
-          <w:tcPr>
-            <w:tcW w:w="1701" w:type="dxa"/>
-          </w:tcPr>
-          <w:p>
-            <w:pPr>
-              <w:jc w:val="center"/>
-              <w:rPr>
-                <w:rtl/>
-              </w:rPr>
-            </w:pPr>
-          </w:p>
-        </w:tc>
-        <w:tc>
-          <w:tcPr>
-            <w:tcW w:w="1560" w:type="dxa"/>
-          </w:tcPr>
-          <w:p>
-            <w:pPr>
-              <w:jc w:val="center"/>
-              <w:rPr>
-                <w:rtl/>
-              </w:rPr>
-            </w:pPr>
-          </w:p>
-        </w:tc>
-        <w:tc>
-          <w:tcPr>
-            <w:tcW w:w="1134" w:type="dxa"/>
-          </w:tcPr>
-          <w:p>
-            <w:pPr>
-              <w:jc w:val="center"/>
-            </w:pPr>
-            <w:r>
-              <w:t>1</w:t>
-            </w:r>
-          </w:p>
-        </w:tc>
-        <w:tc>
-          <w:tcPr>
-            <w:tcW w:w="1124" w:type="dxa"/>
-          </w:tcPr>
-          <w:p>
-            <w:pPr>
-              <w:jc w:val="center"/>
-              <w:rPr>
-                <w:rtl/>
-              </w:rPr>
-            </w:pPr>
-            <w:r>
-              <w:t>R46</w:t>
             </w:r>
           </w:p>
         </w:tc>

</xml_diff>

<commit_message>
Barname Tekrar got editted.
</commit_message>
<xml_diff>
--- a/Barname Tekrar/برنامه تکرار.docx
+++ b/Barname Tekrar/برنامه تکرار.docx
@@ -478,7 +478,7 @@
                 <w:rFonts w:hint="cs"/>
                 <w:rtl/>
               </w:rPr>
-              <w:t>2</w:t>
+              <w:t>1</w:t>
             </w:r>
           </w:p>
         </w:tc>
@@ -842,7 +842,7 @@
                 <w:rFonts w:hint="cs"/>
                 <w:rtl/>
               </w:rPr>
-              <w:t>2</w:t>
+              <w:t>1</w:t>
             </w:r>
           </w:p>
         </w:tc>
@@ -1206,7 +1206,7 @@
                 <w:rFonts w:hint="cs"/>
                 <w:rtl/>
               </w:rPr>
-              <w:t>2</w:t>
+              <w:t>1</w:t>
             </w:r>
           </w:p>
         </w:tc>
@@ -1389,7 +1389,7 @@
                 <w:rFonts w:hint="cs"/>
                 <w:rtl/>
               </w:rPr>
-              <w:t>1</w:t>
+              <w:t>2</w:t>
             </w:r>
           </w:p>
         </w:tc>
@@ -1480,7 +1480,7 @@
                 <w:rFonts w:hint="cs"/>
                 <w:rtl/>
               </w:rPr>
-              <w:t>1</w:t>
+              <w:t>2</w:t>
             </w:r>
           </w:p>
         </w:tc>
@@ -1572,7 +1572,7 @@
                 <w:rFonts w:hint="cs"/>
                 <w:rtl/>
               </w:rPr>
-              <w:t>1</w:t>
+              <w:t>2</w:t>
             </w:r>
           </w:p>
         </w:tc>
@@ -1663,7 +1663,7 @@
                 <w:rFonts w:hint="cs"/>
                 <w:rtl/>
               </w:rPr>
-              <w:t>1</w:t>
+              <w:t>2</w:t>
             </w:r>
           </w:p>
         </w:tc>
@@ -1755,7 +1755,7 @@
                 <w:rFonts w:hint="cs"/>
                 <w:rtl/>
               </w:rPr>
-              <w:t>2</w:t>
+              <w:t>3</w:t>
             </w:r>
           </w:p>
         </w:tc>
@@ -1847,7 +1847,7 @@
                 <w:rFonts w:hint="cs"/>
                 <w:rtl/>
               </w:rPr>
-              <w:t>2</w:t>
+              <w:t>3</w:t>
             </w:r>
           </w:p>
         </w:tc>
@@ -1938,7 +1938,7 @@
                 <w:rFonts w:hint="cs"/>
                 <w:rtl/>
               </w:rPr>
-              <w:t>3</w:t>
+              <w:t>2</w:t>
             </w:r>
           </w:p>
         </w:tc>
@@ -2490,7 +2490,7 @@
                 <w:rFonts w:hint="cs"/>
                 <w:rtl/>
               </w:rPr>
-              <w:t>1</w:t>
+              <w:t>2</w:t>
             </w:r>
           </w:p>
         </w:tc>
@@ -2584,7 +2584,7 @@
                 <w:rFonts w:hint="cs"/>
                 <w:rtl/>
               </w:rPr>
-              <w:t>1</w:t>
+              <w:t>2</w:t>
             </w:r>
           </w:p>
         </w:tc>
@@ -2678,7 +2678,7 @@
                 <w:rFonts w:hint="cs"/>
                 <w:rtl/>
               </w:rPr>
-              <w:t>1</w:t>
+              <w:t>2</w:t>
             </w:r>
           </w:p>
         </w:tc>
@@ -2772,7 +2772,7 @@
                 <w:rFonts w:hint="cs"/>
                 <w:rtl/>
               </w:rPr>
-              <w:t>2</w:t>
+              <w:t>3</w:t>
             </w:r>
           </w:p>
         </w:tc>
@@ -2866,7 +2866,7 @@
                 <w:rFonts w:hint="cs"/>
                 <w:rtl/>
               </w:rPr>
-              <w:t>2</w:t>
+              <w:t>3</w:t>
             </w:r>
           </w:p>
         </w:tc>
@@ -3148,7 +3148,7 @@
                 <w:rFonts w:hint="cs"/>
                 <w:rtl/>
               </w:rPr>
-              <w:t>3</w:t>
+              <w:t>2</w:t>
             </w:r>
           </w:p>
         </w:tc>
@@ -3242,7 +3242,7 @@
                 <w:rFonts w:hint="cs"/>
                 <w:rtl/>
               </w:rPr>
-              <w:t>1</w:t>
+              <w:t>3</w:t>
             </w:r>
           </w:p>
         </w:tc>
@@ -3336,7 +3336,7 @@
                 <w:rFonts w:hint="cs"/>
                 <w:rtl/>
               </w:rPr>
-              <w:t>1</w:t>
+              <w:t>4</w:t>
             </w:r>
           </w:p>
         </w:tc>
@@ -3430,7 +3430,7 @@
                 <w:rFonts w:hint="cs"/>
                 <w:rtl/>
               </w:rPr>
-              <w:t>1</w:t>
+              <w:t>3</w:t>
             </w:r>
           </w:p>
         </w:tc>
@@ -3524,7 +3524,7 @@
                 <w:rFonts w:hint="cs"/>
                 <w:rtl/>
               </w:rPr>
-              <w:t>1</w:t>
+              <w:t>4</w:t>
             </w:r>
           </w:p>
         </w:tc>
@@ -3618,7 +3618,7 @@
                 <w:rFonts w:hint="cs"/>
                 <w:rtl/>
               </w:rPr>
-              <w:t>1</w:t>
+              <w:t>3</w:t>
             </w:r>
           </w:p>
         </w:tc>
@@ -3712,7 +3712,7 @@
                 <w:rFonts w:hint="cs"/>
                 <w:rtl/>
               </w:rPr>
-              <w:t>1</w:t>
+              <w:t>4</w:t>
             </w:r>
           </w:p>
         </w:tc>
@@ -3806,7 +3806,7 @@
                 <w:rFonts w:hint="cs"/>
                 <w:rtl/>
               </w:rPr>
-              <w:t>1</w:t>
+              <w:t>3</w:t>
             </w:r>
           </w:p>
         </w:tc>
@@ -3900,7 +3900,7 @@
                 <w:rFonts w:hint="cs"/>
                 <w:rtl/>
               </w:rPr>
-              <w:t>1</w:t>
+              <w:t>4</w:t>
             </w:r>
           </w:p>
         </w:tc>
@@ -3994,7 +3994,7 @@
                 <w:rFonts w:hint="cs"/>
                 <w:rtl/>
               </w:rPr>
-              <w:t>2</w:t>
+              <w:t>4</w:t>
             </w:r>
           </w:p>
         </w:tc>
@@ -4088,7 +4088,7 @@
                 <w:rFonts w:hint="cs"/>
                 <w:rtl/>
               </w:rPr>
-              <w:t>1</w:t>
+              <w:t>4</w:t>
             </w:r>
           </w:p>
         </w:tc>
@@ -4182,7 +4182,7 @@
                 <w:rFonts w:hint="cs"/>
                 <w:rtl/>
               </w:rPr>
-              <w:t>2</w:t>
+              <w:t>4</w:t>
             </w:r>
           </w:p>
         </w:tc>
@@ -4276,7 +4276,7 @@
                 <w:rFonts w:hint="cs"/>
                 <w:rtl/>
               </w:rPr>
-              <w:t>3</w:t>
+              <w:t>4</w:t>
             </w:r>
           </w:p>
         </w:tc>
@@ -4370,7 +4370,7 @@
                 <w:rFonts w:hint="cs"/>
                 <w:rtl/>
               </w:rPr>
-              <w:t>2</w:t>
+              <w:t>4</w:t>
             </w:r>
           </w:p>
         </w:tc>
@@ -4464,7 +4464,7 @@
                 <w:rFonts w:hint="cs"/>
                 <w:rtl/>
               </w:rPr>
-              <w:t>1</w:t>
+              <w:t>4</w:t>
             </w:r>
           </w:p>
         </w:tc>

</xml_diff>